<commit_message>
Finished recursion and modified report.
</commit_message>
<xml_diff>
--- a/lab6/report.docx
+++ b/lab6/report.docx
@@ -1,6 +1,6 @@
 
 <file path=word/document.xml><?xml version="1.0" encoding="utf-8"?>
-<w:document xmlns:wpc="http://schemas.microsoft.com/office/word/2010/wordprocessingCanvas" xmlns:cx="http://schemas.microsoft.com/office/drawing/2014/chartex" xmlns:cx1="http://schemas.microsoft.com/office/drawing/2015/9/8/chartex" xmlns:mc="http://schemas.openxmlformats.org/markup-compatibility/2006" xmlns:o="urn:schemas-microsoft-com:office:office" xmlns:r="http://schemas.openxmlformats.org/officeDocument/2006/relationships" xmlns:m="http://schemas.openxmlformats.org/officeDocument/2006/math" xmlns:v="urn:schemas-microsoft-com:vml" xmlns:wp14="http://schemas.microsoft.com/office/word/2010/wordprocessingDrawing" xmlns:wp="http://schemas.openxmlformats.org/drawingml/2006/wordprocessingDrawing" xmlns:w10="urn:schemas-microsoft-com:office:word" xmlns:w="http://schemas.openxmlformats.org/wordprocessingml/2006/main" xmlns:w14="http://schemas.microsoft.com/office/word/2010/wordml" xmlns:w15="http://schemas.microsoft.com/office/word/2012/wordml" xmlns:w16se="http://schemas.microsoft.com/office/word/2015/wordml/symex" xmlns:wpg="http://schemas.microsoft.com/office/word/2010/wordprocessingGroup" xmlns:wpi="http://schemas.microsoft.com/office/word/2010/wordprocessingInk" xmlns:wne="http://schemas.microsoft.com/office/word/2006/wordml" xmlns:wps="http://schemas.microsoft.com/office/word/2010/wordprocessingShape" mc:Ignorable="w14 w15 w16se wp14">
+<w:document xmlns:wpc="http://schemas.microsoft.com/office/word/2010/wordprocessingCanvas" xmlns:cx="http://schemas.microsoft.com/office/drawing/2014/chartex" xmlns:cx1="http://schemas.microsoft.com/office/drawing/2015/9/8/chartex" xmlns:cx2="http://schemas.microsoft.com/office/drawing/2015/10/21/chartex" xmlns:cx3="http://schemas.microsoft.com/office/drawing/2016/5/9/chartex" xmlns:cx4="http://schemas.microsoft.com/office/drawing/2016/5/10/chartex" xmlns:cx5="http://schemas.microsoft.com/office/drawing/2016/5/11/chartex" xmlns:cx6="http://schemas.microsoft.com/office/drawing/2016/5/12/chartex" xmlns:cx7="http://schemas.microsoft.com/office/drawing/2016/5/13/chartex" xmlns:cx8="http://schemas.microsoft.com/office/drawing/2016/5/14/chartex" xmlns:mc="http://schemas.openxmlformats.org/markup-compatibility/2006" xmlns:aink="http://schemas.microsoft.com/office/drawing/2016/ink" xmlns:am3d="http://schemas.microsoft.com/office/drawing/2017/model3d" xmlns:o="urn:schemas-microsoft-com:office:office" xmlns:r="http://schemas.openxmlformats.org/officeDocument/2006/relationships" xmlns:m="http://schemas.openxmlformats.org/officeDocument/2006/math" xmlns:v="urn:schemas-microsoft-com:vml" xmlns:wp14="http://schemas.microsoft.com/office/word/2010/wordprocessingDrawing" xmlns:wp="http://schemas.openxmlformats.org/drawingml/2006/wordprocessingDrawing" xmlns:w10="urn:schemas-microsoft-com:office:word" xmlns:w="http://schemas.openxmlformats.org/wordprocessingml/2006/main" xmlns:w14="http://schemas.microsoft.com/office/word/2010/wordml" xmlns:w15="http://schemas.microsoft.com/office/word/2012/wordml" xmlns:w16cid="http://schemas.microsoft.com/office/word/2016/wordml/cid" xmlns:w16se="http://schemas.microsoft.com/office/word/2015/wordml/symex" xmlns:wpg="http://schemas.microsoft.com/office/word/2010/wordprocessingGroup" xmlns:wpi="http://schemas.microsoft.com/office/word/2010/wordprocessingInk" xmlns:wne="http://schemas.microsoft.com/office/word/2006/wordml" xmlns:wps="http://schemas.microsoft.com/office/word/2010/wordprocessingShape" mc:Ignorable="w14 w15 w16se w16cid wp14">
   <w:body>
     <w:p>
       <w:pPr>
@@ -247,6 +247,58 @@
     </w:p>
     <w:p>
       <w:pPr>
+        <w:pStyle w:val="BodyText"/>
+        <w:numPr>
+          <w:ilvl w:val="0"/>
+          <w:numId w:val="3"/>
+        </w:numPr>
+      </w:pPr>
+      <w:r>
+        <w:t>In the _</w:t>
+      </w:r>
+      <w:r>
+        <w:rPr>
+          <w:rFonts w:ascii="Courier New" w:hAnsi="Courier New" w:cs="Courier New"/>
+          <w:sz w:val="20"/>
+        </w:rPr>
+        <w:t>hanoi</w:t>
+      </w:r>
+      <w:r>
+        <w:t xml:space="preserve"> function, after first attempting to store the decremented </w:t>
+      </w:r>
+      <w:r>
+        <w:rPr>
+          <w:rFonts w:ascii="Courier New" w:hAnsi="Courier New" w:cs="Courier New"/>
+          <w:sz w:val="20"/>
+        </w:rPr>
+        <w:t>num</w:t>
+      </w:r>
+      <w:r>
+        <w:t>_</w:t>
+      </w:r>
+      <w:r>
+        <w:rPr>
+          <w:rFonts w:ascii="Courier New" w:hAnsi="Courier New" w:cs="Courier New"/>
+          <w:sz w:val="20"/>
+        </w:rPr>
+        <w:t>disks</w:t>
+      </w:r>
+      <w:r>
+        <w:t xml:space="preserve"> in register </w:t>
+      </w:r>
+      <w:r>
+        <w:rPr>
+          <w:rFonts w:ascii="Courier New" w:hAnsi="Courier New" w:cs="Courier New"/>
+          <w:sz w:val="20"/>
+        </w:rPr>
+        <w:t>ecx</w:t>
+      </w:r>
+      <w:r>
+        <w:t>, we realized that each recursive call was modifying that same register, causing our program to infinitely recurse, causing a stack overflow. This was fixed by pushing the decremented value onto the stack as a local variable.</w:t>
+      </w:r>
+    </w:p>
+    <w:p>
+      <w:pPr>
         <w:pStyle w:val="Heading2"/>
       </w:pPr>
       <w:bookmarkStart w:id="2" w:name="results"/>
@@ -254,6 +306,8 @@
       <w:r>
         <w:t>Results</w:t>
       </w:r>
+      <w:bookmarkStart w:id="3" w:name="_GoBack"/>
+      <w:bookmarkEnd w:id="3"/>
     </w:p>
     <w:p>
       <w:pPr>
@@ -286,8 +340,6 @@
       <w:r>
         <w:t xml:space="preserve"> Having completed this lab, however, we now are more comfortable using local variables and function parameters, now that we know the correct ways to do it.</w:t>
       </w:r>
-      <w:bookmarkStart w:id="3" w:name="_GoBack"/>
-      <w:bookmarkEnd w:id="3"/>
     </w:p>
     <w:sectPr>
       <w:pgSz w:w="12240" w:h="15840"/>
@@ -299,7 +351,7 @@
 </file>
 
 <file path=word/endnotes.xml><?xml version="1.0" encoding="utf-8"?>
-<w:endnotes xmlns:wpc="http://schemas.microsoft.com/office/word/2010/wordprocessingCanvas" xmlns:cx="http://schemas.microsoft.com/office/drawing/2014/chartex" xmlns:cx1="http://schemas.microsoft.com/office/drawing/2015/9/8/chartex" xmlns:mc="http://schemas.openxmlformats.org/markup-compatibility/2006" xmlns:o="urn:schemas-microsoft-com:office:office" xmlns:r="http://schemas.openxmlformats.org/officeDocument/2006/relationships" xmlns:m="http://schemas.openxmlformats.org/officeDocument/2006/math" xmlns:v="urn:schemas-microsoft-com:vml" xmlns:wp14="http://schemas.microsoft.com/office/word/2010/wordprocessingDrawing" xmlns:wp="http://schemas.openxmlformats.org/drawingml/2006/wordprocessingDrawing" xmlns:w10="urn:schemas-microsoft-com:office:word" xmlns:w="http://schemas.openxmlformats.org/wordprocessingml/2006/main" xmlns:w14="http://schemas.microsoft.com/office/word/2010/wordml" xmlns:w15="http://schemas.microsoft.com/office/word/2012/wordml" xmlns:w16se="http://schemas.microsoft.com/office/word/2015/wordml/symex" xmlns:wpg="http://schemas.microsoft.com/office/word/2010/wordprocessingGroup" xmlns:wpi="http://schemas.microsoft.com/office/word/2010/wordprocessingInk" xmlns:wne="http://schemas.microsoft.com/office/word/2006/wordml" xmlns:wps="http://schemas.microsoft.com/office/word/2010/wordprocessingShape" mc:Ignorable="w14 w15 w16se wp14">
+<w:endnotes xmlns:wpc="http://schemas.microsoft.com/office/word/2010/wordprocessingCanvas" xmlns:cx="http://schemas.microsoft.com/office/drawing/2014/chartex" xmlns:cx1="http://schemas.microsoft.com/office/drawing/2015/9/8/chartex" xmlns:cx2="http://schemas.microsoft.com/office/drawing/2015/10/21/chartex" xmlns:cx3="http://schemas.microsoft.com/office/drawing/2016/5/9/chartex" xmlns:cx4="http://schemas.microsoft.com/office/drawing/2016/5/10/chartex" xmlns:cx5="http://schemas.microsoft.com/office/drawing/2016/5/11/chartex" xmlns:cx6="http://schemas.microsoft.com/office/drawing/2016/5/12/chartex" xmlns:cx7="http://schemas.microsoft.com/office/drawing/2016/5/13/chartex" xmlns:cx8="http://schemas.microsoft.com/office/drawing/2016/5/14/chartex" xmlns:mc="http://schemas.openxmlformats.org/markup-compatibility/2006" xmlns:aink="http://schemas.microsoft.com/office/drawing/2016/ink" xmlns:am3d="http://schemas.microsoft.com/office/drawing/2017/model3d" xmlns:o="urn:schemas-microsoft-com:office:office" xmlns:r="http://schemas.openxmlformats.org/officeDocument/2006/relationships" xmlns:m="http://schemas.openxmlformats.org/officeDocument/2006/math" xmlns:v="urn:schemas-microsoft-com:vml" xmlns:wp14="http://schemas.microsoft.com/office/word/2010/wordprocessingDrawing" xmlns:wp="http://schemas.openxmlformats.org/drawingml/2006/wordprocessingDrawing" xmlns:w10="urn:schemas-microsoft-com:office:word" xmlns:w="http://schemas.openxmlformats.org/wordprocessingml/2006/main" xmlns:w14="http://schemas.microsoft.com/office/word/2010/wordml" xmlns:w15="http://schemas.microsoft.com/office/word/2012/wordml" xmlns:w16cid="http://schemas.microsoft.com/office/word/2016/wordml/cid" xmlns:w16se="http://schemas.microsoft.com/office/word/2015/wordml/symex" xmlns:wpg="http://schemas.microsoft.com/office/word/2010/wordprocessingGroup" xmlns:wpi="http://schemas.microsoft.com/office/word/2010/wordprocessingInk" xmlns:wne="http://schemas.microsoft.com/office/word/2006/wordml" xmlns:wps="http://schemas.microsoft.com/office/word/2010/wordprocessingShape" mc:Ignorable="w14 w15 w16se w16cid wp14">
   <w:endnote w:type="separator" w:id="-1">
     <w:p>
       <w:pPr>
@@ -324,7 +376,7 @@
 </file>
 
 <file path=word/footnotes.xml><?xml version="1.0" encoding="utf-8"?>
-<w:footnotes xmlns:wpc="http://schemas.microsoft.com/office/word/2010/wordprocessingCanvas" xmlns:cx="http://schemas.microsoft.com/office/drawing/2014/chartex" xmlns:cx1="http://schemas.microsoft.com/office/drawing/2015/9/8/chartex" xmlns:mc="http://schemas.openxmlformats.org/markup-compatibility/2006" xmlns:o="urn:schemas-microsoft-com:office:office" xmlns:r="http://schemas.openxmlformats.org/officeDocument/2006/relationships" xmlns:m="http://schemas.openxmlformats.org/officeDocument/2006/math" xmlns:v="urn:schemas-microsoft-com:vml" xmlns:wp14="http://schemas.microsoft.com/office/word/2010/wordprocessingDrawing" xmlns:wp="http://schemas.openxmlformats.org/drawingml/2006/wordprocessingDrawing" xmlns:w10="urn:schemas-microsoft-com:office:word" xmlns:w="http://schemas.openxmlformats.org/wordprocessingml/2006/main" xmlns:w14="http://schemas.microsoft.com/office/word/2010/wordml" xmlns:w15="http://schemas.microsoft.com/office/word/2012/wordml" xmlns:w16se="http://schemas.microsoft.com/office/word/2015/wordml/symex" xmlns:wpg="http://schemas.microsoft.com/office/word/2010/wordprocessingGroup" xmlns:wpi="http://schemas.microsoft.com/office/word/2010/wordprocessingInk" xmlns:wne="http://schemas.microsoft.com/office/word/2006/wordml" xmlns:wps="http://schemas.microsoft.com/office/word/2010/wordprocessingShape" mc:Ignorable="w14 w15 w16se wp14">
+<w:footnotes xmlns:wpc="http://schemas.microsoft.com/office/word/2010/wordprocessingCanvas" xmlns:cx="http://schemas.microsoft.com/office/drawing/2014/chartex" xmlns:cx1="http://schemas.microsoft.com/office/drawing/2015/9/8/chartex" xmlns:cx2="http://schemas.microsoft.com/office/drawing/2015/10/21/chartex" xmlns:cx3="http://schemas.microsoft.com/office/drawing/2016/5/9/chartex" xmlns:cx4="http://schemas.microsoft.com/office/drawing/2016/5/10/chartex" xmlns:cx5="http://schemas.microsoft.com/office/drawing/2016/5/11/chartex" xmlns:cx6="http://schemas.microsoft.com/office/drawing/2016/5/12/chartex" xmlns:cx7="http://schemas.microsoft.com/office/drawing/2016/5/13/chartex" xmlns:cx8="http://schemas.microsoft.com/office/drawing/2016/5/14/chartex" xmlns:mc="http://schemas.openxmlformats.org/markup-compatibility/2006" xmlns:aink="http://schemas.microsoft.com/office/drawing/2016/ink" xmlns:am3d="http://schemas.microsoft.com/office/drawing/2017/model3d" xmlns:o="urn:schemas-microsoft-com:office:office" xmlns:r="http://schemas.openxmlformats.org/officeDocument/2006/relationships" xmlns:m="http://schemas.openxmlformats.org/officeDocument/2006/math" xmlns:v="urn:schemas-microsoft-com:vml" xmlns:wp14="http://schemas.microsoft.com/office/word/2010/wordprocessingDrawing" xmlns:wp="http://schemas.openxmlformats.org/drawingml/2006/wordprocessingDrawing" xmlns:w10="urn:schemas-microsoft-com:office:word" xmlns:w="http://schemas.openxmlformats.org/wordprocessingml/2006/main" xmlns:w14="http://schemas.microsoft.com/office/word/2010/wordml" xmlns:w15="http://schemas.microsoft.com/office/word/2012/wordml" xmlns:w16cid="http://schemas.microsoft.com/office/word/2016/wordml/cid" xmlns:w16se="http://schemas.microsoft.com/office/word/2015/wordml/symex" xmlns:wpg="http://schemas.microsoft.com/office/word/2010/wordprocessingGroup" xmlns:wpi="http://schemas.microsoft.com/office/word/2010/wordprocessingInk" xmlns:wne="http://schemas.microsoft.com/office/word/2006/wordml" xmlns:wps="http://schemas.microsoft.com/office/word/2010/wordprocessingShape" mc:Ignorable="w14 w15 w16se w16cid wp14">
   <w:footnote w:type="separator" w:id="-1">
     <w:p>
       <w:r>
@@ -343,7 +395,7 @@
 </file>
 
 <file path=word/numbering.xml><?xml version="1.0" encoding="utf-8"?>
-<w:numbering xmlns:wpc="http://schemas.microsoft.com/office/word/2010/wordprocessingCanvas" xmlns:cx="http://schemas.microsoft.com/office/drawing/2014/chartex" xmlns:cx1="http://schemas.microsoft.com/office/drawing/2015/9/8/chartex" xmlns:mc="http://schemas.openxmlformats.org/markup-compatibility/2006" xmlns:o="urn:schemas-microsoft-com:office:office" xmlns:r="http://schemas.openxmlformats.org/officeDocument/2006/relationships" xmlns:m="http://schemas.openxmlformats.org/officeDocument/2006/math" xmlns:v="urn:schemas-microsoft-com:vml" xmlns:wp14="http://schemas.microsoft.com/office/word/2010/wordprocessingDrawing" xmlns:wp="http://schemas.openxmlformats.org/drawingml/2006/wordprocessingDrawing" xmlns:w10="urn:schemas-microsoft-com:office:word" xmlns:w="http://schemas.openxmlformats.org/wordprocessingml/2006/main" xmlns:w14="http://schemas.microsoft.com/office/word/2010/wordml" xmlns:w15="http://schemas.microsoft.com/office/word/2012/wordml" xmlns:w16se="http://schemas.microsoft.com/office/word/2015/wordml/symex" xmlns:wpg="http://schemas.microsoft.com/office/word/2010/wordprocessingGroup" xmlns:wpi="http://schemas.microsoft.com/office/word/2010/wordprocessingInk" xmlns:wne="http://schemas.microsoft.com/office/word/2006/wordml" xmlns:wps="http://schemas.microsoft.com/office/word/2010/wordprocessingShape" mc:Ignorable="w14 w15 w16se wp14">
+<w:numbering xmlns:wpc="http://schemas.microsoft.com/office/word/2010/wordprocessingCanvas" xmlns:cx="http://schemas.microsoft.com/office/drawing/2014/chartex" xmlns:cx1="http://schemas.microsoft.com/office/drawing/2015/9/8/chartex" xmlns:cx2="http://schemas.microsoft.com/office/drawing/2015/10/21/chartex" xmlns:cx3="http://schemas.microsoft.com/office/drawing/2016/5/9/chartex" xmlns:cx4="http://schemas.microsoft.com/office/drawing/2016/5/10/chartex" xmlns:cx5="http://schemas.microsoft.com/office/drawing/2016/5/11/chartex" xmlns:cx6="http://schemas.microsoft.com/office/drawing/2016/5/12/chartex" xmlns:cx7="http://schemas.microsoft.com/office/drawing/2016/5/13/chartex" xmlns:cx8="http://schemas.microsoft.com/office/drawing/2016/5/14/chartex" xmlns:mc="http://schemas.openxmlformats.org/markup-compatibility/2006" xmlns:aink="http://schemas.microsoft.com/office/drawing/2016/ink" xmlns:am3d="http://schemas.microsoft.com/office/drawing/2017/model3d" xmlns:o="urn:schemas-microsoft-com:office:office" xmlns:r="http://schemas.openxmlformats.org/officeDocument/2006/relationships" xmlns:m="http://schemas.openxmlformats.org/officeDocument/2006/math" xmlns:v="urn:schemas-microsoft-com:vml" xmlns:wp14="http://schemas.microsoft.com/office/word/2010/wordprocessingDrawing" xmlns:wp="http://schemas.openxmlformats.org/drawingml/2006/wordprocessingDrawing" xmlns:w10="urn:schemas-microsoft-com:office:word" xmlns:w="http://schemas.openxmlformats.org/wordprocessingml/2006/main" xmlns:w14="http://schemas.microsoft.com/office/word/2010/wordml" xmlns:w15="http://schemas.microsoft.com/office/word/2012/wordml" xmlns:w16cid="http://schemas.microsoft.com/office/word/2016/wordml/cid" xmlns:w16se="http://schemas.microsoft.com/office/word/2015/wordml/symex" xmlns:wpg="http://schemas.microsoft.com/office/word/2010/wordprocessingGroup" xmlns:wpi="http://schemas.microsoft.com/office/word/2010/wordprocessingInk" xmlns:wne="http://schemas.microsoft.com/office/word/2006/wordml" xmlns:wps="http://schemas.microsoft.com/office/word/2010/wordprocessingShape" mc:Ignorable="w14 w15 w16se w16cid wp14">
   <w:abstractNum w:abstractNumId="0" w15:restartNumberingAfterBreak="0">
     <w:nsid w:val="E17F69BA"/>
     <w:multiLevelType w:val="multilevel"/>
@@ -654,7 +706,7 @@
 </file>
 
 <file path=word/styles.xml><?xml version="1.0" encoding="utf-8"?>
-<w:styles xmlns:mc="http://schemas.openxmlformats.org/markup-compatibility/2006" xmlns:r="http://schemas.openxmlformats.org/officeDocument/2006/relationships" xmlns:w="http://schemas.openxmlformats.org/wordprocessingml/2006/main" xmlns:w14="http://schemas.microsoft.com/office/word/2010/wordml" xmlns:w15="http://schemas.microsoft.com/office/word/2012/wordml" xmlns:w16se="http://schemas.microsoft.com/office/word/2015/wordml/symex" mc:Ignorable="w14 w15 w16se">
+<w:styles xmlns:mc="http://schemas.openxmlformats.org/markup-compatibility/2006" xmlns:r="http://schemas.openxmlformats.org/officeDocument/2006/relationships" xmlns:w="http://schemas.openxmlformats.org/wordprocessingml/2006/main" xmlns:w14="http://schemas.microsoft.com/office/word/2010/wordml" xmlns:w15="http://schemas.microsoft.com/office/word/2012/wordml" xmlns:w16cid="http://schemas.microsoft.com/office/word/2016/wordml/cid" xmlns:w16se="http://schemas.microsoft.com/office/word/2015/wordml/symex" mc:Ignorable="w14 w15 w16se w16cid">
   <w:docDefaults>
     <w:rPrDefault>
       <w:rPr>
@@ -670,7 +722,7 @@
       </w:pPr>
     </w:pPrDefault>
   </w:docDefaults>
-  <w:latentStyles w:defLockedState="0" w:defUIPriority="0" w:defSemiHidden="0" w:defUnhideWhenUsed="0" w:defQFormat="0" w:count="371">
+  <w:latentStyles w:defLockedState="0" w:defUIPriority="0" w:defSemiHidden="0" w:defUnhideWhenUsed="0" w:defQFormat="0" w:count="375">
     <w:lsdException w:name="heading 6" w:semiHidden="1" w:unhideWhenUsed="1"/>
     <w:lsdException w:name="index 3" w:semiHidden="1" w:unhideWhenUsed="1"/>
     <w:lsdException w:name="index 4" w:semiHidden="1" w:unhideWhenUsed="1"/>
@@ -722,7 +774,7 @@
     <w:lsdException w:name="Closing" w:semiHidden="1" w:unhideWhenUsed="1"/>
     <w:lsdException w:name="Signature" w:semiHidden="1" w:unhideWhenUsed="1"/>
     <w:lsdException w:name="Default Paragraph Font" w:semiHidden="1" w:unhideWhenUsed="1"/>
-    <w:lsdException w:name="Body Text" w:semiHidden="1" w:unhideWhenUsed="1"/>
+    <w:lsdException w:name="Body Text" w:semiHidden="1" w:unhideWhenUsed="1" w:qFormat="1"/>
     <w:lsdException w:name="Body Text Indent" w:semiHidden="1" w:unhideWhenUsed="1"/>
     <w:lsdException w:name="List Continue" w:semiHidden="1" w:unhideWhenUsed="1"/>
     <w:lsdException w:name="List Continue 2" w:semiHidden="1" w:unhideWhenUsed="1"/>
@@ -754,7 +806,6 @@
     <w:lsdException w:name="HTML Sample" w:semiHidden="1" w:unhideWhenUsed="1"/>
     <w:lsdException w:name="HTML Typewriter" w:semiHidden="1" w:unhideWhenUsed="1"/>
     <w:lsdException w:name="HTML Variable" w:semiHidden="1" w:unhideWhenUsed="1"/>
-    <w:lsdException w:name="Normal Table" w:semiHidden="1" w:unhideWhenUsed="1"/>
     <w:lsdException w:name="annotation subject" w:semiHidden="1" w:unhideWhenUsed="1"/>
     <w:lsdException w:name="No List" w:semiHidden="1" w:unhideWhenUsed="1"/>
     <w:lsdException w:name="Outline List 1" w:semiHidden="1" w:unhideWhenUsed="1"/>
@@ -798,10 +849,8 @@
     <w:lsdException w:name="Table Elegant" w:semiHidden="1" w:unhideWhenUsed="1"/>
     <w:lsdException w:name="Table Professional" w:semiHidden="1" w:unhideWhenUsed="1"/>
     <w:lsdException w:name="Table Subtle 1" w:semiHidden="1" w:unhideWhenUsed="1"/>
-    <w:lsdException w:name="Table Subtle 2" w:semiHidden="1" w:unhideWhenUsed="1"/>
     <w:lsdException w:name="Table Web 1" w:semiHidden="1" w:unhideWhenUsed="1"/>
     <w:lsdException w:name="Table Web 2" w:semiHidden="1" w:unhideWhenUsed="1"/>
-    <w:lsdException w:name="Table Web 3" w:semiHidden="1" w:unhideWhenUsed="1"/>
     <w:lsdException w:name="Balloon Text" w:semiHidden="1" w:unhideWhenUsed="1"/>
     <w:lsdException w:name="Table Theme" w:semiHidden="1" w:unhideWhenUsed="1"/>
     <w:lsdException w:name="Placeholder Text" w:semiHidden="1"/>
@@ -821,10 +870,6 @@
     <w:lsdException w:name="Colorful Grid"/>
     <w:lsdException w:name="Light Shading Accent 1"/>
     <w:lsdException w:name="Light List Accent 1"/>
-    <w:lsdException w:name="Light Grid Accent 1"/>
-    <w:lsdException w:name="Medium Shading 1 Accent 1"/>
-    <w:lsdException w:name="Medium Shading 2 Accent 1"/>
-    <w:lsdException w:name="Medium List 1 Accent 1"/>
     <w:lsdException w:name="Revision" w:semiHidden="1"/>
     <w:lsdException w:name="Medium List 2 Accent 1"/>
     <w:lsdException w:name="Medium Grid 1 Accent 1"/>
@@ -900,10 +945,6 @@
     <w:lsdException w:name="Medium Grid 1 Accent 6"/>
     <w:lsdException w:name="Medium Grid 2 Accent 6"/>
     <w:lsdException w:name="Medium Grid 3 Accent 6"/>
-    <w:lsdException w:name="Dark List Accent 6"/>
-    <w:lsdException w:name="Colorful Shading Accent 6"/>
-    <w:lsdException w:name="Colorful List Accent 6"/>
-    <w:lsdException w:name="Colorful Grid Accent 6"/>
     <w:lsdException w:name="Bibliography" w:semiHidden="1" w:unhideWhenUsed="1"/>
     <w:lsdException w:name="TOC Heading" w:semiHidden="1" w:unhideWhenUsed="1"/>
     <w:lsdException w:name="Grid Table 4" w:uiPriority="49"/>
@@ -1001,6 +1042,10 @@
     <w:lsdException w:name="List Table 5 Dark Accent 6" w:uiPriority="50"/>
     <w:lsdException w:name="List Table 6 Colorful Accent 6" w:uiPriority="51"/>
     <w:lsdException w:name="List Table 7 Colorful Accent 6" w:uiPriority="52"/>
+    <w:lsdException w:name="Mention" w:semiHidden="1" w:uiPriority="99" w:unhideWhenUsed="1"/>
+    <w:lsdException w:name="Smart Hyperlink" w:semiHidden="1" w:uiPriority="99" w:unhideWhenUsed="1"/>
+    <w:lsdException w:name="Hashtag" w:semiHidden="1" w:uiPriority="99" w:unhideWhenUsed="1"/>
+    <w:lsdException w:name="Unresolved Mention" w:semiHidden="1" w:uiPriority="99" w:unhideWhenUsed="1"/>
   </w:latentStyles>
   <w:style w:type="paragraph" w:default="1" w:styleId="Normal">
     <w:name w:val="Normal"/>

</xml_diff>